<commit_message>
Format changes on website
</commit_message>
<xml_diff>
--- a/files/Final Thomas Moskal Resume.docx
+++ b/files/Final Thomas Moskal Resume.docx
@@ -1206,15 +1206,7 @@
           <w:spacing w:val="-4"/>
           <w:szCs w:val="24"/>
         </w:rPr>
-        <w:t xml:space="preserve"> </w:t>
-      </w:r>
-      <w:r>
-        <w:rPr>
-          <w:bCs/>
-          <w:spacing w:val="-4"/>
-          <w:szCs w:val="24"/>
-        </w:rPr>
-        <w:t>C#,</w:t>
+        <w:t xml:space="preserve"> C#,</w:t>
       </w:r>
       <w:r>
         <w:rPr>
@@ -1348,7 +1340,7 @@
         <w:rPr>
           <w:szCs w:val="24"/>
         </w:rPr>
-        <w:t>5</w:t>
+        <w:t>8</w:t>
       </w:r>
       <w:r>
         <w:rPr>

</xml_diff>